<commit_message>
Started on another story set in A New Kingdom
</commit_message>
<xml_diff>
--- a/Stories/Outbox/A New Kingdom/An Empty Virus.docx
+++ b/Stories/Outbox/A New Kingdom/An Empty Virus.docx
@@ -5,6 +5,41 @@
     <w:p>
       <w:pPr>
         <w:pStyle w:val="Normal"/>
+        <w:jc w:val="center"/>
+        <w:rPr>
+          <w:b/>
+          <w:b/>
+          <w:bCs/>
+        </w:rPr>
+      </w:pPr>
+      <w:r>
+        <w:rPr>
+          <w:b/>
+          <w:bCs/>
+        </w:rPr>
+        <w:t>An Empty Virus</w:t>
+      </w:r>
+    </w:p>
+    <w:p>
+      <w:pPr>
+        <w:pStyle w:val="Normal"/>
+        <w:jc w:val="center"/>
+        <w:rPr>
+          <w:b/>
+          <w:b/>
+          <w:bCs/>
+        </w:rPr>
+      </w:pPr>
+      <w:r>
+        <w:rPr>
+          <w:b/>
+          <w:bCs/>
+        </w:rPr>
+      </w:r>
+    </w:p>
+    <w:p>
+      <w:pPr>
+        <w:pStyle w:val="Normal"/>
         <w:rPr/>
       </w:pPr>
       <w:r>
@@ -47,18 +82,14 @@
       </w:pPr>
       <w:r>
         <w:rPr/>
-        <w:t xml:space="preserve">For one of only a very few times in its life, the hand felt itself succumbing to mind panic, and hastily lowered the connection with the other hands. It needed to concentrate. </w:t>
-      </w:r>
-      <w:r>
-        <w:rPr/>
-        <w:t>It returned to the task at hand.</w:t>
+        <w:t>For one of only a very few times in its life, the hand felt itself succumbing to mind panic, and hastily lowered the connection with the other hands. It needed to concentrate. It returned to the task at hand.</w:t>
       </w:r>
     </w:p>
     <w:p>
       <w:pPr>
         <w:pStyle w:val="Normal"/>
         <w:pBdr>
-          <w:bottom w:val="single" w:sz="2" w:space="2" w:color="000000"/>
+          <w:bottom w:val="single" w:sz="2" w:space="2" w:color="000001"/>
         </w:pBdr>
         <w:rPr/>
       </w:pPr>
@@ -177,61 +208,45 @@
       </w:pPr>
       <w:r>
         <w:rPr/>
-        <w:t xml:space="preserve">Suddenly, a hand </w:t>
-      </w:r>
-      <w:r>
-        <w:rPr/>
-        <w:t>shrieked</w:t>
-      </w:r>
-      <w:r>
-        <w:rPr/>
-        <w:t xml:space="preserve"> through the connection, requesting assistance. The hand in the hallway forgot itself, like it its first years with the implant, and saw through the other's eyes. </w:t>
-      </w:r>
-    </w:p>
-    <w:p>
-      <w:pPr>
-        <w:pStyle w:val="Normal"/>
-        <w:rPr/>
-      </w:pPr>
-      <w:r>
-        <w:rPr/>
-      </w:r>
-    </w:p>
-    <w:p>
-      <w:pPr>
-        <w:pStyle w:val="Normal"/>
-        <w:rPr/>
-      </w:pPr>
-      <w:r>
-        <w:rPr/>
-        <w:t xml:space="preserve">The panel in front of it glowed red, like so many other things in the facility. The mental alarm from the device joining hundreds of other minds in the petrified hand's brain. For one brief second there was clarity, as senior members of the connection </w:t>
-      </w:r>
-      <w:r>
-        <w:rPr/>
-        <w:t>melded a course of action. The hand possessed, mental and even physical commands were entered at blinding speed to the reactor computer, actually reaching the hardware limit of interpretable actions per second. Those with experience dashed from all across the facility towards the hand to help.</w:t>
-      </w:r>
-    </w:p>
-    <w:p>
-      <w:pPr>
-        <w:pStyle w:val="Normal"/>
-        <w:rPr/>
-      </w:pPr>
-      <w:r>
-        <w:rPr/>
-      </w:r>
-    </w:p>
-    <w:p>
-      <w:pPr>
-        <w:pStyle w:val="Normal"/>
-        <w:rPr/>
-      </w:pPr>
-      <w:r>
-        <w:rPr/>
-        <w:t>It was ok, the hand thought with the others, finding itself back in its body. The connection can fix this. There had been other containment problems previously, some even serious. It is what came with the line of work. That was why the facility was so far from the populace and why its hands were its own connection.</w:t>
-      </w:r>
-      <w:r>
-        <w:rPr/>
-        <w:t xml:space="preserve"> </w:t>
+        <w:t xml:space="preserve">Suddenly, a hand shrieked through the connection, requesting assistance. The hand in the hallway forgot itself, like it its first years with the implant, and saw through the other's eyes. </w:t>
+      </w:r>
+    </w:p>
+    <w:p>
+      <w:pPr>
+        <w:pStyle w:val="Normal"/>
+        <w:rPr/>
+      </w:pPr>
+      <w:r>
+        <w:rPr/>
+      </w:r>
+    </w:p>
+    <w:p>
+      <w:pPr>
+        <w:pStyle w:val="Normal"/>
+        <w:rPr/>
+      </w:pPr>
+      <w:r>
+        <w:rPr/>
+        <w:t>The panel in front of it glowed red, like so many other things in the facility. The mental alarm from the device joining hundreds of other minds in the petrified hand's brain. For one brief second there was clarity, as senior members of the connection melded a course of action. The hand possessed, mental and even physical commands were entered at blinding speed to the reactor computer, actually reaching the hardware limit of interpretable actions per second. Those with experience dashed from all across the facility towards the hand to help.</w:t>
+      </w:r>
+    </w:p>
+    <w:p>
+      <w:pPr>
+        <w:pStyle w:val="Normal"/>
+        <w:rPr/>
+      </w:pPr>
+      <w:r>
+        <w:rPr/>
+      </w:r>
+    </w:p>
+    <w:p>
+      <w:pPr>
+        <w:pStyle w:val="Normal"/>
+        <w:rPr/>
+      </w:pPr>
+      <w:r>
+        <w:rPr/>
+        <w:t xml:space="preserve">It was ok, the hand thought with the others, finding itself back in its body. The connection can fix this. There had been other containment problems previously, some even serious. It is what came with the line of work. That was why the facility was so far from the populace and why its hands were its own connection. </w:t>
       </w:r>
     </w:p>
     <w:p>
@@ -307,23 +322,7 @@
       </w:pPr>
       <w:r>
         <w:rPr/>
-        <w:t xml:space="preserve">A force reached out and flung the hand through the air. It smashed into the wall and crumbled at the impact. Its ears screamed at its brain a sound too loud to interpret. </w:t>
-      </w:r>
-      <w:r>
-        <w:rPr/>
-        <w:t>It smelled only burning, the burning of flesh and metal.</w:t>
-      </w:r>
-      <w:r>
-        <w:rPr/>
-        <w:t xml:space="preserve"> </w:t>
-      </w:r>
-      <w:r>
-        <w:rPr/>
-        <w:t>I</w:t>
-      </w:r>
-      <w:r>
-        <w:rPr/>
-        <w:t xml:space="preserve">ts eyes seared with light too bright to comprehend, as the first layers of skin were flayed off its body by pure energy. </w:t>
+        <w:t xml:space="preserve">A force reached out and flung the hand through the air. It smashed into the wall and crumbled at the impact. Its ears screamed at its brain a sound too loud to interpret. It smelled only burning, the burning of flesh and metal. Its eyes seared with light too bright to comprehend, as the first layers of skin were flayed off its body by pure energy. </w:t>
       </w:r>
     </w:p>
     <w:p>
@@ -475,11 +474,7 @@
       </w:pPr>
       <w:r>
         <w:rPr/>
-        <w:t xml:space="preserve">When it was a child, too young for its nascent memories to be recalled clearly, it had lived a separate life. It thought it could remember the silence. </w:t>
-      </w:r>
-      <w:r>
-        <w:rPr/>
-        <w:t>But along with the silence had been the compassion of the protectors and the unending interaction with the other children. This was… Alone.</w:t>
+        <w:t>When it was a child, too young for its nascent memories to be recalled clearly, it had lived a separate life. It thought it could remember the silence. But along with the silence had been the compassion of the protectors and the unending interaction with the other children. This was… Alone.</w:t>
       </w:r>
     </w:p>
     <w:p>
@@ -603,7 +598,15 @@
       </w:pPr>
       <w:r>
         <w:rPr/>
-        <w:t>What was once the hand cohered on some imperceivable microscopic level, the imprint of its memory laced organics combining implicitly with the nanobots which still carried some information of the implants they had come from, what they were supposed to have made.</w:t>
+        <w:t xml:space="preserve">What was once the hand cohered on some </w:t>
+      </w:r>
+      <w:r>
+        <w:rPr/>
+        <w:t>imperceptible</w:t>
+      </w:r>
+      <w:r>
+        <w:rPr/>
+        <w:t xml:space="preserve"> microscopic level, the imprint of its memory laced organics combining implicitly with the nanobots which still carried some information of the implants they had come from, what they were supposed to have made.</w:t>
       </w:r>
     </w:p>
     <w:p>
@@ -632,6 +635,7 @@
       <w:pgNumType w:fmt="decimal"/>
       <w:formProt w:val="false"/>
       <w:textDirection w:val="lrTb"/>
+      <w:docGrid w:type="default" w:linePitch="240" w:charSpace="4294961151"/>
     </w:sectPr>
   </w:body>
 </w:document>
@@ -643,7 +647,6 @@
     <w:rPrDefault>
       <w:rPr>
         <w:rFonts w:ascii="Liberation Serif" w:hAnsi="Liberation Serif" w:eastAsia="SimSun" w:cs="Lucida Sans"/>
-        <w:sz w:val="24"/>
         <w:szCs w:val="24"/>
         <w:lang w:val="en-US" w:eastAsia="zh-CN" w:bidi="hi-IN"/>
       </w:rPr>
@@ -657,10 +660,12 @@
     <w:qFormat/>
     <w:pPr>
       <w:widowControl w:val="false"/>
+      <w:bidi w:val="0"/>
+      <w:jc w:val="left"/>
     </w:pPr>
     <w:rPr>
       <w:rFonts w:ascii="Liberation Serif" w:hAnsi="Liberation Serif" w:eastAsia="SimSun" w:cs="Lucida Sans"/>
-      <w:color w:val="auto"/>
+      <w:color w:val="00000A"/>
       <w:sz w:val="24"/>
       <w:szCs w:val="24"/>
       <w:lang w:val="en-US" w:eastAsia="zh-CN" w:bidi="hi-IN"/>

</xml_diff>